<commit_message>
updated Company Name to PizzaPizza updated docs and added final PDFs for Milestone 1 tag
</commit_message>
<xml_diff>
--- a/doc/base/Statusberichtv0.5__V3.docx
+++ b/doc/base/Statusberichtv0.5__V3.docx
@@ -1207,9 +1207,20 @@
     </w:p>
     <w:p>
       <w:pPr>
+        <w:ind w:left="720"/>
+        <w:rPr>
+          <w:rFonts w:ascii="Verdana" w:hAnsi="Verdana"/>
+          <w:b/>
+          <w:szCs w:val="24"/>
+        </w:rPr>
+      </w:pPr>
+    </w:p>
+    <w:p>
+      <w:pPr>
         <w:ind w:left="360"/>
         <w:rPr>
           <w:rFonts w:ascii="Verdana" w:hAnsi="Verdana"/>
+          <w:sz w:val="36"/>
           <w:szCs w:val="24"/>
         </w:rPr>
       </w:pPr>
@@ -1217,7 +1228,6 @@
         <w:rPr>
           <w:rFonts w:ascii="Verdana" w:hAnsi="Verdana" w:cs="Arial"/>
           <w:iCs/>
-          <w:sz w:val="18"/>
           <w:szCs w:val="18"/>
         </w:rPr>
         <w:t>Auf der „Startseite“</w:t>
@@ -1226,7 +1236,6 @@
         <w:rPr>
           <w:rFonts w:ascii="Verdana" w:hAnsi="Verdana" w:cs="Arial"/>
           <w:iCs/>
-          <w:sz w:val="18"/>
           <w:szCs w:val="18"/>
         </w:rPr>
         <w:t xml:space="preserve"> </w:t>
@@ -1235,7 +1244,6 @@
         <w:rPr>
           <w:rFonts w:ascii="Verdana" w:hAnsi="Verdana" w:cs="Arial"/>
           <w:iCs/>
-          <w:sz w:val="18"/>
           <w:szCs w:val="18"/>
         </w:rPr>
         <w:t>bietet die Applikation folgende</w:t>
@@ -1244,7 +1252,6 @@
         <w:rPr>
           <w:rFonts w:ascii="Verdana" w:hAnsi="Verdana" w:cs="Arial"/>
           <w:iCs/>
-          <w:sz w:val="18"/>
           <w:szCs w:val="18"/>
         </w:rPr>
         <w:t xml:space="preserve"> Funktionen</w:t>
@@ -1253,7 +1260,6 @@
         <w:rPr>
           <w:rFonts w:ascii="Verdana" w:hAnsi="Verdana" w:cs="Arial"/>
           <w:iCs/>
-          <w:sz w:val="18"/>
           <w:szCs w:val="18"/>
         </w:rPr>
         <w:t>:</w:t>
@@ -1268,7 +1274,6 @@
         <w:rPr>
           <w:rFonts w:ascii="Verdana" w:hAnsi="Verdana" w:cs="Arial"/>
           <w:iCs/>
-          <w:sz w:val="18"/>
           <w:szCs w:val="18"/>
         </w:rPr>
       </w:pPr>
@@ -1276,7 +1281,6 @@
         <w:rPr>
           <w:rFonts w:ascii="Verdana" w:hAnsi="Verdana" w:cs="Arial"/>
           <w:iCs/>
-          <w:sz w:val="18"/>
           <w:szCs w:val="18"/>
         </w:rPr>
         <w:t>Wahlmöglichkeit zwischen Kunde und Mitarbeiter</w:t>
@@ -1285,7 +1289,6 @@
         <w:rPr>
           <w:rFonts w:ascii="Verdana" w:hAnsi="Verdana" w:cs="Arial"/>
           <w:iCs/>
-          <w:sz w:val="18"/>
           <w:szCs w:val="18"/>
         </w:rPr>
         <w:t xml:space="preserve"> (Rolle)</w:t>
@@ -1294,36 +1297,22 @@
         <w:rPr>
           <w:rFonts w:ascii="Verdana" w:hAnsi="Verdana" w:cs="Arial"/>
           <w:iCs/>
-          <w:sz w:val="18"/>
           <w:szCs w:val="18"/>
         </w:rPr>
         <w:t xml:space="preserve"> anhand eines Dropdown-Menüs.</w:t>
-      </w:r>
-    </w:p>
-    <w:p>
-      <w:pPr>
-        <w:ind w:left="360"/>
-        <w:rPr>
-          <w:rFonts w:ascii="Verdana" w:hAnsi="Verdana" w:cs="Arial"/>
-          <w:iCs/>
-          <w:sz w:val="18"/>
-          <w:szCs w:val="18"/>
-        </w:rPr>
-      </w:pPr>
-      <w:r>
-        <w:rPr>
-          <w:rFonts w:ascii="Verdana" w:hAnsi="Verdana" w:cs="Arial"/>
-          <w:iCs/>
-          <w:sz w:val="18"/>
-          <w:szCs w:val="18"/>
-        </w:rPr>
-        <w:tab/>
       </w:r>
       <w:r>
         <w:rPr>
           <w:rFonts w:ascii="Verdana" w:hAnsi="Verdana" w:cs="Arial"/>
           <w:iCs/>
-          <w:sz w:val="18"/>
+          <w:szCs w:val="18"/>
+        </w:rPr>
+        <w:t xml:space="preserve"> </w:t>
+      </w:r>
+      <w:r>
+        <w:rPr>
+          <w:rFonts w:ascii="Verdana" w:hAnsi="Verdana" w:cs="Arial"/>
+          <w:iCs/>
           <w:szCs w:val="18"/>
         </w:rPr>
         <w:t xml:space="preserve">Hierbei </w:t>
@@ -1332,7 +1321,6 @@
         <w:rPr>
           <w:rFonts w:ascii="Verdana" w:hAnsi="Verdana" w:cs="Arial"/>
           <w:iCs/>
-          <w:sz w:val="18"/>
           <w:szCs w:val="18"/>
         </w:rPr>
         <w:t>sind als</w:t>
@@ -1341,7 +1329,6 @@
         <w:rPr>
           <w:rFonts w:ascii="Verdana" w:hAnsi="Verdana" w:cs="Arial"/>
           <w:iCs/>
-          <w:sz w:val="18"/>
           <w:szCs w:val="18"/>
         </w:rPr>
         <w:t xml:space="preserve"> </w:t>
@@ -1350,7 +1337,6 @@
         <w:rPr>
           <w:rFonts w:ascii="Verdana" w:hAnsi="Verdana" w:cs="Arial"/>
           <w:iCs/>
-          <w:sz w:val="18"/>
           <w:szCs w:val="18"/>
         </w:rPr>
         <w:t>Default-</w:t>
@@ -1359,7 +1345,6 @@
         <w:rPr>
           <w:rFonts w:ascii="Verdana" w:hAnsi="Verdana" w:cs="Arial"/>
           <w:iCs/>
-          <w:sz w:val="18"/>
           <w:szCs w:val="18"/>
         </w:rPr>
         <w:t xml:space="preserve">User ein Kunde </w:t>
@@ -1368,7 +1353,6 @@
         <w:rPr>
           <w:rFonts w:ascii="Verdana" w:hAnsi="Verdana" w:cs="Arial"/>
           <w:iCs/>
-          <w:sz w:val="18"/>
           <w:szCs w:val="18"/>
         </w:rPr>
         <w:t xml:space="preserve">„Emil“ und </w:t>
@@ -1377,7 +1361,6 @@
         <w:rPr>
           <w:rFonts w:ascii="Verdana" w:hAnsi="Verdana" w:cs="Arial"/>
           <w:iCs/>
-          <w:sz w:val="18"/>
           <w:szCs w:val="18"/>
         </w:rPr>
         <w:t>ein</w:t>
@@ -1386,7 +1369,6 @@
         <w:rPr>
           <w:rFonts w:ascii="Verdana" w:hAnsi="Verdana" w:cs="Arial"/>
           <w:iCs/>
-          <w:sz w:val="18"/>
           <w:szCs w:val="18"/>
         </w:rPr>
         <w:t xml:space="preserve"> Admin </w:t>
@@ -1395,7 +1377,6 @@
         <w:rPr>
           <w:rFonts w:ascii="Verdana" w:hAnsi="Verdana" w:cs="Arial"/>
           <w:iCs/>
-          <w:sz w:val="18"/>
           <w:szCs w:val="18"/>
         </w:rPr>
         <w:t xml:space="preserve">namens </w:t>
@@ -1404,7 +1385,6 @@
         <w:rPr>
           <w:rFonts w:ascii="Verdana" w:hAnsi="Verdana" w:cs="Arial"/>
           <w:iCs/>
-          <w:sz w:val="18"/>
           <w:szCs w:val="18"/>
         </w:rPr>
         <w:t xml:space="preserve">„Padrone“ </w:t>
@@ -1413,7 +1393,6 @@
         <w:rPr>
           <w:rFonts w:ascii="Verdana" w:hAnsi="Verdana" w:cs="Arial"/>
           <w:iCs/>
-          <w:sz w:val="18"/>
           <w:szCs w:val="18"/>
         </w:rPr>
         <w:t>hinterlegt</w:t>
@@ -1422,7 +1401,6 @@
         <w:rPr>
           <w:rFonts w:ascii="Verdana" w:hAnsi="Verdana" w:cs="Arial"/>
           <w:iCs/>
-          <w:sz w:val="18"/>
           <w:szCs w:val="18"/>
         </w:rPr>
         <w:t>.</w:t>
@@ -1437,7 +1415,6 @@
         <w:rPr>
           <w:rFonts w:ascii="Verdana" w:hAnsi="Verdana" w:cs="Arial"/>
           <w:iCs/>
-          <w:sz w:val="18"/>
           <w:szCs w:val="18"/>
         </w:rPr>
       </w:pPr>
@@ -1445,7 +1422,6 @@
         <w:rPr>
           <w:rFonts w:ascii="Verdana" w:hAnsi="Verdana" w:cs="Arial"/>
           <w:iCs/>
-          <w:sz w:val="18"/>
           <w:szCs w:val="18"/>
         </w:rPr>
         <w:t xml:space="preserve">Außerdem </w:t>
@@ -1454,7 +1430,6 @@
         <w:rPr>
           <w:rFonts w:ascii="Verdana" w:hAnsi="Verdana" w:cs="Arial"/>
           <w:iCs/>
-          <w:sz w:val="18"/>
           <w:szCs w:val="18"/>
         </w:rPr>
         <w:t>können sich</w:t>
@@ -1463,7 +1438,6 @@
         <w:rPr>
           <w:rFonts w:ascii="Verdana" w:hAnsi="Verdana" w:cs="Arial"/>
           <w:iCs/>
-          <w:sz w:val="18"/>
           <w:szCs w:val="18"/>
         </w:rPr>
         <w:t xml:space="preserve"> neue Kunden</w:t>
@@ -1472,7 +1446,6 @@
         <w:rPr>
           <w:rFonts w:ascii="Verdana" w:hAnsi="Verdana" w:cs="Arial"/>
           <w:iCs/>
-          <w:sz w:val="18"/>
           <w:szCs w:val="18"/>
         </w:rPr>
         <w:t xml:space="preserve"> eigenständig registrieren (dies wird in die</w:t>
@@ -1481,7 +1454,6 @@
         <w:rPr>
           <w:rFonts w:ascii="Verdana" w:hAnsi="Verdana" w:cs="Arial"/>
           <w:iCs/>
-          <w:sz w:val="18"/>
           <w:szCs w:val="18"/>
         </w:rPr>
         <w:t xml:space="preserve"> </w:t>
@@ -1490,7 +1462,6 @@
         <w:rPr>
           <w:rFonts w:ascii="Verdana" w:hAnsi="Verdana" w:cs="Arial"/>
           <w:iCs/>
-          <w:sz w:val="18"/>
           <w:szCs w:val="18"/>
         </w:rPr>
         <w:t>Datenbanktabelle „Users“ übernommen)</w:t>
@@ -1499,7 +1470,6 @@
         <w:rPr>
           <w:rFonts w:ascii="Verdana" w:hAnsi="Verdana" w:cs="Arial"/>
           <w:iCs/>
-          <w:sz w:val="18"/>
           <w:szCs w:val="18"/>
         </w:rPr>
         <w:t>.</w:t>
@@ -1511,7 +1481,6 @@
         <w:rPr>
           <w:rFonts w:ascii="Verdana" w:hAnsi="Verdana" w:cs="Arial"/>
           <w:iCs/>
-          <w:sz w:val="18"/>
           <w:szCs w:val="18"/>
         </w:rPr>
       </w:pPr>
@@ -1522,7 +1491,6 @@
         <w:rPr>
           <w:rFonts w:ascii="Verdana" w:hAnsi="Verdana" w:cs="Arial"/>
           <w:iCs/>
-          <w:sz w:val="18"/>
           <w:szCs w:val="18"/>
         </w:rPr>
       </w:pPr>
@@ -1530,7 +1498,6 @@
         <w:rPr>
           <w:rFonts w:ascii="Verdana" w:hAnsi="Verdana" w:cs="Arial"/>
           <w:iCs/>
-          <w:sz w:val="18"/>
           <w:szCs w:val="18"/>
         </w:rPr>
         <w:t>Die</w:t>
@@ -1539,7 +1506,6 @@
         <w:rPr>
           <w:rFonts w:ascii="Verdana" w:hAnsi="Verdana" w:cs="Arial"/>
           <w:iCs/>
-          <w:sz w:val="18"/>
           <w:szCs w:val="18"/>
         </w:rPr>
         <w:t xml:space="preserve"> „</w:t>
@@ -1549,7 +1515,6 @@
         <w:rPr>
           <w:rFonts w:ascii="Verdana" w:hAnsi="Verdana" w:cs="Arial"/>
           <w:iCs/>
-          <w:sz w:val="18"/>
           <w:szCs w:val="18"/>
         </w:rPr>
         <w:t>welcomeUser</w:t>
@@ -1559,7 +1524,6 @@
         <w:rPr>
           <w:rFonts w:ascii="Verdana" w:hAnsi="Verdana" w:cs="Arial"/>
           <w:iCs/>
-          <w:sz w:val="18"/>
           <w:szCs w:val="18"/>
         </w:rPr>
         <w:t>“ und „</w:t>
@@ -1569,7 +1533,6 @@
         <w:rPr>
           <w:rFonts w:ascii="Verdana" w:hAnsi="Verdana" w:cs="Arial"/>
           <w:iCs/>
-          <w:sz w:val="18"/>
           <w:szCs w:val="18"/>
         </w:rPr>
         <w:t>wel</w:t>
@@ -1578,7 +1541,6 @@
         <w:rPr>
           <w:rFonts w:ascii="Verdana" w:hAnsi="Verdana" w:cs="Arial"/>
           <w:iCs/>
-          <w:sz w:val="18"/>
           <w:szCs w:val="18"/>
         </w:rPr>
         <w:t>comeAdmin</w:t>
@@ -1588,7 +1550,6 @@
         <w:rPr>
           <w:rFonts w:ascii="Verdana" w:hAnsi="Verdana" w:cs="Arial"/>
           <w:iCs/>
-          <w:sz w:val="18"/>
           <w:szCs w:val="18"/>
         </w:rPr>
         <w:t xml:space="preserve">“-Seite beinhaltet </w:t>
@@ -1597,7 +1558,6 @@
         <w:rPr>
           <w:rFonts w:ascii="Verdana" w:hAnsi="Verdana" w:cs="Arial"/>
           <w:iCs/>
-          <w:sz w:val="18"/>
           <w:szCs w:val="18"/>
         </w:rPr>
         <w:t>folgende Funktionen:</w:t>
@@ -1612,7 +1572,6 @@
         <w:rPr>
           <w:rFonts w:ascii="Verdana" w:hAnsi="Verdana" w:cs="Arial"/>
           <w:iCs/>
-          <w:sz w:val="18"/>
           <w:szCs w:val="18"/>
         </w:rPr>
       </w:pPr>
@@ -1620,7 +1579,6 @@
         <w:rPr>
           <w:rFonts w:ascii="Verdana" w:hAnsi="Verdana" w:cs="Arial"/>
           <w:iCs/>
-          <w:sz w:val="18"/>
           <w:szCs w:val="18"/>
         </w:rPr>
         <w:t>Die</w:t>
@@ -1629,7 +1587,6 @@
         <w:rPr>
           <w:rFonts w:ascii="Verdana" w:hAnsi="Verdana" w:cs="Arial"/>
           <w:iCs/>
-          <w:sz w:val="18"/>
           <w:szCs w:val="18"/>
         </w:rPr>
         <w:t xml:space="preserve"> Kundenview bietet die Wahlmöglichkeit zwischen den </w:t>
@@ -1638,7 +1595,6 @@
         <w:rPr>
           <w:rFonts w:ascii="Verdana" w:hAnsi="Verdana" w:cs="Arial"/>
           <w:iCs/>
-          <w:sz w:val="18"/>
           <w:szCs w:val="18"/>
         </w:rPr>
         <w:t xml:space="preserve">vorhandene </w:t>
@@ -1647,7 +1603,6 @@
         <w:rPr>
           <w:rFonts w:ascii="Verdana" w:hAnsi="Verdana" w:cs="Arial"/>
           <w:iCs/>
-          <w:sz w:val="18"/>
           <w:szCs w:val="18"/>
         </w:rPr>
         <w:t>Kategorien Pizza, Getränke und Desserts.</w:t>
@@ -1662,7 +1617,6 @@
         <w:rPr>
           <w:rFonts w:ascii="Verdana" w:hAnsi="Verdana" w:cs="Arial"/>
           <w:iCs/>
-          <w:sz w:val="18"/>
           <w:szCs w:val="18"/>
         </w:rPr>
       </w:pPr>
@@ -1670,7 +1624,6 @@
         <w:rPr>
           <w:rFonts w:ascii="Verdana" w:hAnsi="Verdana" w:cs="Arial"/>
           <w:iCs/>
-          <w:sz w:val="18"/>
           <w:szCs w:val="18"/>
         </w:rPr>
         <w:t>E</w:t>
@@ -1679,7 +1632,6 @@
         <w:rPr>
           <w:rFonts w:ascii="Verdana" w:hAnsi="Verdana" w:cs="Arial"/>
           <w:iCs/>
-          <w:sz w:val="18"/>
           <w:szCs w:val="18"/>
         </w:rPr>
         <w:t>inzelne Items können in Mengen</w:t>
@@ -1688,7 +1640,6 @@
         <w:rPr>
           <w:rFonts w:ascii="Verdana" w:hAnsi="Verdana" w:cs="Arial"/>
           <w:iCs/>
-          <w:sz w:val="18"/>
           <w:szCs w:val="18"/>
         </w:rPr>
         <w:t xml:space="preserve"> und in einer variablen Größe</w:t>
@@ -1697,7 +1648,6 @@
         <w:rPr>
           <w:rFonts w:ascii="Verdana" w:hAnsi="Verdana" w:cs="Arial"/>
           <w:iCs/>
-          <w:sz w:val="18"/>
           <w:szCs w:val="18"/>
         </w:rPr>
         <w:t xml:space="preserve"> </w:t>
@@ -1706,7 +1656,6 @@
         <w:rPr>
           <w:rFonts w:ascii="Verdana" w:hAnsi="Verdana" w:cs="Arial"/>
           <w:iCs/>
-          <w:sz w:val="18"/>
           <w:szCs w:val="18"/>
         </w:rPr>
         <w:t xml:space="preserve">(in cm bzw. l) bestellt werden. Der </w:t>
@@ -1715,7 +1664,6 @@
         <w:rPr>
           <w:rFonts w:ascii="Verdana" w:hAnsi="Verdana" w:cs="Arial"/>
           <w:iCs/>
-          <w:sz w:val="18"/>
           <w:szCs w:val="18"/>
         </w:rPr>
         <w:t xml:space="preserve">Preis wird </w:t>
@@ -1724,7 +1672,6 @@
         <w:rPr>
           <w:rFonts w:ascii="Verdana" w:hAnsi="Verdana" w:cs="Arial"/>
           <w:iCs/>
-          <w:sz w:val="18"/>
           <w:szCs w:val="18"/>
         </w:rPr>
         <w:t>mengen- und größenabhängig</w:t>
@@ -1733,7 +1680,6 @@
         <w:rPr>
           <w:rFonts w:ascii="Verdana" w:hAnsi="Verdana" w:cs="Arial"/>
           <w:iCs/>
-          <w:sz w:val="18"/>
           <w:szCs w:val="18"/>
         </w:rPr>
         <w:t xml:space="preserve"> verbucht.</w:t>
@@ -1748,7 +1694,6 @@
         <w:rPr>
           <w:rFonts w:ascii="Verdana" w:hAnsi="Verdana" w:cs="Arial"/>
           <w:iCs/>
-          <w:sz w:val="18"/>
           <w:szCs w:val="18"/>
         </w:rPr>
       </w:pPr>
@@ -1756,7 +1701,6 @@
         <w:rPr>
           <w:rFonts w:ascii="Verdana" w:hAnsi="Verdana" w:cs="Arial"/>
           <w:iCs/>
-          <w:sz w:val="18"/>
           <w:szCs w:val="18"/>
         </w:rPr>
         <w:t>Kunden können sich ihre bisherigen Bestellungen mit Vorgangsnummer, Datum und Details zur Bestellung ausgeben lassen.</w:t>
@@ -1771,7 +1715,6 @@
         <w:rPr>
           <w:rFonts w:ascii="Verdana" w:hAnsi="Verdana" w:cs="Arial"/>
           <w:iCs/>
-          <w:sz w:val="18"/>
           <w:szCs w:val="18"/>
         </w:rPr>
       </w:pPr>
@@ -1779,7 +1722,6 @@
         <w:rPr>
           <w:rFonts w:ascii="Verdana" w:hAnsi="Verdana" w:cs="Arial"/>
           <w:iCs/>
-          <w:sz w:val="18"/>
           <w:szCs w:val="18"/>
         </w:rPr>
         <w:t>Mitarbeiter</w:t>
@@ -1788,7 +1730,6 @@
         <w:rPr>
           <w:rFonts w:ascii="Verdana" w:hAnsi="Verdana" w:cs="Arial"/>
           <w:iCs/>
-          <w:sz w:val="18"/>
           <w:szCs w:val="18"/>
         </w:rPr>
         <w:t xml:space="preserve"> haben die Möglichkeit, sich alle registrierten Benutzer anzeigen zu lassen</w:t>
@@ -1797,7 +1738,6 @@
         <w:rPr>
           <w:rFonts w:ascii="Verdana" w:hAnsi="Verdana" w:cs="Arial"/>
           <w:iCs/>
-          <w:sz w:val="18"/>
           <w:szCs w:val="18"/>
         </w:rPr>
         <w:t xml:space="preserve"> und alle bisherigen Bestellungen einzusehen.</w:t>
@@ -1812,7 +1752,6 @@
         <w:rPr>
           <w:rFonts w:ascii="Verdana" w:hAnsi="Verdana" w:cs="Arial"/>
           <w:iCs/>
-          <w:sz w:val="18"/>
           <w:szCs w:val="18"/>
         </w:rPr>
       </w:pPr>
@@ -1820,7 +1759,6 @@
         <w:rPr>
           <w:rFonts w:ascii="Verdana" w:hAnsi="Verdana" w:cs="Arial"/>
           <w:iCs/>
-          <w:sz w:val="18"/>
           <w:szCs w:val="18"/>
         </w:rPr>
         <w:t>Kunden und Admins haben auß</w:t>
@@ -1829,7 +1767,6 @@
         <w:rPr>
           <w:rFonts w:ascii="Verdana" w:hAnsi="Verdana" w:cs="Arial"/>
           <w:iCs/>
-          <w:sz w:val="18"/>
           <w:szCs w:val="18"/>
         </w:rPr>
         <w:t>erdem die Möglichkeit</w:t>
@@ -1838,7 +1775,6 @@
         <w:rPr>
           <w:rFonts w:ascii="Verdana" w:hAnsi="Verdana" w:cs="Arial"/>
           <w:iCs/>
-          <w:sz w:val="18"/>
           <w:szCs w:val="18"/>
         </w:rPr>
         <w:t xml:space="preserve">, sich </w:t>
@@ -1847,7 +1783,6 @@
         <w:rPr>
           <w:rFonts w:ascii="Verdana" w:hAnsi="Verdana" w:cs="Arial"/>
           <w:iCs/>
-          <w:sz w:val="18"/>
           <w:szCs w:val="18"/>
         </w:rPr>
         <w:t>abzumelden</w:t>
@@ -1856,7 +1791,6 @@
         <w:rPr>
           <w:rFonts w:ascii="Verdana" w:hAnsi="Verdana" w:cs="Arial"/>
           <w:iCs/>
-          <w:sz w:val="18"/>
           <w:szCs w:val="18"/>
         </w:rPr>
         <w:t>. (</w:t>
@@ -1865,7 +1799,6 @@
         <w:rPr>
           <w:rFonts w:ascii="Verdana" w:hAnsi="Verdana" w:cs="Arial"/>
           <w:iCs/>
-          <w:sz w:val="18"/>
           <w:szCs w:val="18"/>
         </w:rPr>
         <w:t>Redirect</w:t>
@@ -1874,7 +1807,6 @@
         <w:rPr>
           <w:rFonts w:ascii="Verdana" w:hAnsi="Verdana" w:cs="Arial"/>
           <w:iCs/>
-          <w:sz w:val="18"/>
           <w:szCs w:val="18"/>
         </w:rPr>
         <w:t xml:space="preserve"> zur Startseite)</w:t>
@@ -1889,7 +1821,6 @@
         <w:rPr>
           <w:rFonts w:ascii="Verdana" w:hAnsi="Verdana" w:cs="Arial"/>
           <w:iCs/>
-          <w:sz w:val="18"/>
           <w:szCs w:val="18"/>
         </w:rPr>
       </w:pPr>
@@ -1897,7 +1828,6 @@
         <w:rPr>
           <w:rFonts w:ascii="Verdana" w:hAnsi="Verdana" w:cs="Arial"/>
           <w:iCs/>
-          <w:sz w:val="18"/>
           <w:szCs w:val="18"/>
         </w:rPr>
         <w:t xml:space="preserve">Kategorisierung der User in Admins und Kunden </w:t>
@@ -1906,7 +1836,6 @@
         <w:rPr>
           <w:rFonts w:ascii="Verdana" w:hAnsi="Verdana" w:cs="Arial"/>
           <w:iCs/>
-          <w:sz w:val="18"/>
           <w:szCs w:val="18"/>
         </w:rPr>
         <w:t xml:space="preserve">erfolgt </w:t>
@@ -1915,7 +1844,6 @@
         <w:rPr>
           <w:rFonts w:ascii="Verdana" w:hAnsi="Verdana" w:cs="Arial"/>
           <w:iCs/>
-          <w:sz w:val="18"/>
           <w:szCs w:val="18"/>
         </w:rPr>
         <w:t>durch Setzen eines Admin Flags</w:t>
@@ -1924,7 +1852,6 @@
         <w:rPr>
           <w:rFonts w:ascii="Verdana" w:hAnsi="Verdana" w:cs="Arial"/>
           <w:iCs/>
-          <w:sz w:val="18"/>
           <w:szCs w:val="18"/>
         </w:rPr>
         <w:t xml:space="preserve"> in der Users Tabelle.</w:t>
@@ -1939,7 +1866,6 @@
         <w:rPr>
           <w:rFonts w:ascii="Verdana" w:hAnsi="Verdana" w:cs="Arial"/>
           <w:iCs/>
-          <w:sz w:val="18"/>
           <w:szCs w:val="18"/>
         </w:rPr>
       </w:pPr>
@@ -1947,7 +1873,6 @@
         <w:rPr>
           <w:rFonts w:ascii="Verdana" w:hAnsi="Verdana" w:cs="Arial"/>
           <w:iCs/>
-          <w:sz w:val="18"/>
           <w:szCs w:val="18"/>
         </w:rPr>
         <w:t>Preiskalkulation der Bestellung ist schon vollständig implementiert (sowohl intern als au</w:t>
@@ -1956,7 +1881,6 @@
         <w:rPr>
           <w:rFonts w:ascii="Verdana" w:hAnsi="Verdana" w:cs="Arial"/>
           <w:iCs/>
-          <w:sz w:val="18"/>
           <w:szCs w:val="18"/>
         </w:rPr>
         <w:t>ch in JS um B</w:t>
@@ -1965,7 +1889,6 @@
         <w:rPr>
           <w:rFonts w:ascii="Verdana" w:hAnsi="Verdana" w:cs="Arial"/>
           <w:iCs/>
-          <w:sz w:val="18"/>
           <w:szCs w:val="18"/>
         </w:rPr>
         <w:t>enutzerfreundlich</w:t>
@@ -1974,7 +1897,6 @@
         <w:rPr>
           <w:rFonts w:ascii="Verdana" w:hAnsi="Verdana" w:cs="Arial"/>
           <w:iCs/>
-          <w:sz w:val="18"/>
           <w:szCs w:val="18"/>
         </w:rPr>
         <w:t>keit zu gewährleisten)</w:t>
@@ -1982,11 +1904,24 @@
     </w:p>
     <w:p>
       <w:pPr>
+        <w:overflowPunct/>
+        <w:autoSpaceDE/>
+        <w:autoSpaceDN/>
+        <w:adjustRightInd/>
+        <w:ind w:left="0"/>
+        <w:textAlignment w:val="auto"/>
         <w:rPr>
           <w:rFonts w:ascii="Verdana" w:hAnsi="Verdana"/>
           <w:szCs w:val="24"/>
         </w:rPr>
       </w:pPr>
+      <w:r>
+        <w:rPr>
+          <w:rFonts w:ascii="Verdana" w:hAnsi="Verdana"/>
+          <w:szCs w:val="24"/>
+        </w:rPr>
+        <w:br w:type="page"/>
+      </w:r>
     </w:p>
     <w:p>
       <w:pPr>
@@ -1994,6 +1929,7 @@
           <w:ilvl w:val="0"/>
           <w:numId w:val="11"/>
         </w:numPr>
+        <w:ind w:left="426" w:hanging="426"/>
         <w:rPr>
           <w:rFonts w:ascii="Verdana" w:hAnsi="Verdana"/>
           <w:b/>
@@ -2006,8 +1942,19 @@
           <w:b/>
           <w:szCs w:val="24"/>
         </w:rPr>
+        <w:lastRenderedPageBreak/>
         <w:t>Aufgabenverteilung im Team</w:t>
       </w:r>
+    </w:p>
+    <w:p>
+      <w:pPr>
+        <w:ind w:left="426"/>
+        <w:rPr>
+          <w:rFonts w:ascii="Verdana" w:hAnsi="Verdana"/>
+          <w:b/>
+          <w:szCs w:val="24"/>
+        </w:rPr>
+      </w:pPr>
     </w:p>
     <w:tbl>
       <w:tblPr>
@@ -3046,25 +2993,43 @@
     </w:tbl>
     <w:p>
       <w:pPr>
-        <w:numPr>
-          <w:ilvl w:val="0"/>
-          <w:numId w:val="11"/>
-        </w:numPr>
+        <w:ind w:left="426"/>
         <w:rPr>
           <w:rFonts w:ascii="Verdana" w:hAnsi="Verdana"/>
           <w:b/>
           <w:szCs w:val="24"/>
         </w:rPr>
       </w:pPr>
-      <w:bookmarkStart w:id="0" w:name="_GoBack"/>
-      <w:bookmarkEnd w:id="0"/>
+    </w:p>
+    <w:p>
+      <w:pPr>
+        <w:ind w:left="426"/>
+        <w:rPr>
+          <w:rFonts w:ascii="Verdana" w:hAnsi="Verdana"/>
+          <w:b/>
+          <w:szCs w:val="24"/>
+        </w:rPr>
+      </w:pPr>
+    </w:p>
+    <w:p>
+      <w:pPr>
+        <w:numPr>
+          <w:ilvl w:val="0"/>
+          <w:numId w:val="11"/>
+        </w:numPr>
+        <w:ind w:left="426" w:hanging="426"/>
+        <w:rPr>
+          <w:rFonts w:ascii="Verdana" w:hAnsi="Verdana"/>
+          <w:b/>
+          <w:szCs w:val="24"/>
+        </w:rPr>
+      </w:pPr>
       <w:r>
         <w:rPr>
           <w:rFonts w:ascii="Verdana" w:hAnsi="Verdana"/>
           <w:b/>
           <w:szCs w:val="24"/>
         </w:rPr>
-        <w:lastRenderedPageBreak/>
         <w:t>Plan für die Restlaufzeit des Projekts</w:t>
       </w:r>
     </w:p>
@@ -3096,8 +3061,24 @@
           <w:rFonts w:ascii="Verdana" w:hAnsi="Verdana"/>
           <w:szCs w:val="24"/>
         </w:rPr>
-        <w:t xml:space="preserve">Funktionalitäten implementiert, integriert und sofort getestet, um einen weitere sinnvollen Verlauf der weiteren zu implementierenden funktionellen Anforderungen zu gewährleisten. </w:t>
+        <w:t>Funktionalitäten implementiert, integriert und sofort getestet, um einen weitere sinnvollen Verlauf der weiteren zu implementierenden funktion</w:t>
       </w:r>
+      <w:r>
+        <w:rPr>
+          <w:rFonts w:ascii="Verdana" w:hAnsi="Verdana"/>
+          <w:szCs w:val="24"/>
+        </w:rPr>
+        <w:t>a</w:t>
+      </w:r>
+      <w:r>
+        <w:rPr>
+          <w:rFonts w:ascii="Verdana" w:hAnsi="Verdana"/>
+          <w:szCs w:val="24"/>
+        </w:rPr>
+        <w:t xml:space="preserve">len Anforderungen zu gewährleisten. </w:t>
+      </w:r>
+      <w:bookmarkStart w:id="0" w:name="_GoBack"/>
+      <w:bookmarkEnd w:id="0"/>
     </w:p>
     <w:p>
       <w:pPr>
@@ -3124,9 +3105,18 @@
         <w:t>Folgende Implementierungsideen sind noch angedacht:</w:t>
       </w:r>
     </w:p>
+    <w:p>
+      <w:pPr>
+        <w:ind w:left="0"/>
+        <w:rPr>
+          <w:rFonts w:ascii="Verdana" w:hAnsi="Verdana"/>
+          <w:szCs w:val="24"/>
+        </w:rPr>
+      </w:pPr>
+    </w:p>
     <w:tbl>
       <w:tblPr>
-        <w:tblW w:w="6946" w:type="dxa"/>
+        <w:tblW w:w="9907" w:type="dxa"/>
         <w:tblCellMar>
           <w:left w:w="70" w:type="dxa"/>
           <w:right w:w="70" w:type="dxa"/>
@@ -3134,15 +3124,15 @@
         <w:tblLook w:val="04A0" w:firstRow="1" w:lastRow="0" w:firstColumn="1" w:lastColumn="0" w:noHBand="0" w:noVBand="1"/>
       </w:tblPr>
       <w:tblGrid>
-        <w:gridCol w:w="6946"/>
+        <w:gridCol w:w="9907"/>
       </w:tblGrid>
       <w:tr>
         <w:trPr>
-          <w:trHeight w:val="300"/>
+          <w:trHeight w:val="256"/>
         </w:trPr>
         <w:tc>
           <w:tcPr>
-            <w:tcW w:w="6946" w:type="dxa"/>
+            <w:tcW w:w="9907" w:type="dxa"/>
             <w:tcBorders>
               <w:top w:val="nil"/>
               <w:left w:val="nil"/>
@@ -3156,47 +3146,33 @@
           </w:tcPr>
           <w:p>
             <w:pPr>
-              <w:overflowPunct/>
-              <w:autoSpaceDE/>
-              <w:autoSpaceDN/>
-              <w:adjustRightInd/>
-              <w:ind w:left="0"/>
-              <w:textAlignment w:val="auto"/>
-              <w:rPr>
-                <w:rFonts w:ascii="Calibri" w:hAnsi="Calibri" w:cs="Calibri"/>
-                <w:color w:val="000000"/>
-                <w:sz w:val="22"/>
-                <w:szCs w:val="22"/>
-              </w:rPr>
-            </w:pPr>
-            <w:r>
-              <w:rPr>
-                <w:rFonts w:ascii="Calibri" w:hAnsi="Calibri" w:cs="Calibri"/>
-                <w:color w:val="000000"/>
-                <w:sz w:val="22"/>
-                <w:szCs w:val="22"/>
-              </w:rPr>
-              <w:t xml:space="preserve">Anzeige von </w:t>
-            </w:r>
-            <w:r>
-              <w:rPr>
-                <w:rFonts w:ascii="Calibri" w:hAnsi="Calibri" w:cs="Calibri"/>
-                <w:color w:val="000000"/>
-                <w:sz w:val="22"/>
-                <w:szCs w:val="22"/>
-              </w:rPr>
-              <w:t>Gesamtumsatz</w:t>
+              <w:pStyle w:val="Listenabsatz"/>
+              <w:numPr>
+                <w:ilvl w:val="0"/>
+                <w:numId w:val="13"/>
+              </w:numPr>
+              <w:rPr>
+                <w:rFonts w:ascii="Verdana" w:hAnsi="Verdana"/>
+                <w:szCs w:val="24"/>
+              </w:rPr>
+            </w:pPr>
+            <w:r>
+              <w:rPr>
+                <w:rFonts w:ascii="Verdana" w:hAnsi="Verdana"/>
+                <w:szCs w:val="24"/>
+              </w:rPr>
+              <w:t>Anzeige von Gesamtumsatz</w:t>
             </w:r>
           </w:p>
         </w:tc>
       </w:tr>
       <w:tr>
         <w:trPr>
-          <w:trHeight w:val="300"/>
+          <w:trHeight w:val="256"/>
         </w:trPr>
         <w:tc>
           <w:tcPr>
-            <w:tcW w:w="6946" w:type="dxa"/>
+            <w:tcW w:w="9907" w:type="dxa"/>
             <w:tcBorders>
               <w:top w:val="nil"/>
               <w:left w:val="nil"/>
@@ -3210,38 +3186,43 @@
           </w:tcPr>
           <w:p>
             <w:pPr>
-              <w:overflowPunct/>
-              <w:autoSpaceDE/>
-              <w:autoSpaceDN/>
-              <w:adjustRightInd/>
-              <w:ind w:left="0"/>
-              <w:textAlignment w:val="auto"/>
-              <w:rPr>
-                <w:rFonts w:ascii="Calibri" w:hAnsi="Calibri" w:cs="Calibri"/>
-                <w:color w:val="000000"/>
-                <w:sz w:val="22"/>
-                <w:szCs w:val="22"/>
-              </w:rPr>
-            </w:pPr>
-            <w:r>
-              <w:rPr>
-                <w:rFonts w:ascii="Calibri" w:hAnsi="Calibri" w:cs="Calibri"/>
-                <w:color w:val="000000"/>
-                <w:sz w:val="22"/>
-                <w:szCs w:val="22"/>
-              </w:rPr>
-              <w:t>Allg. Auswertungen (--&gt; Pizzen/ Bestellung)</w:t>
+              <w:pStyle w:val="Listenabsatz"/>
+              <w:numPr>
+                <w:ilvl w:val="0"/>
+                <w:numId w:val="13"/>
+              </w:numPr>
+              <w:rPr>
+                <w:rFonts w:ascii="Verdana" w:hAnsi="Verdana"/>
+                <w:szCs w:val="24"/>
+              </w:rPr>
+            </w:pPr>
+            <w:r>
+              <w:rPr>
+                <w:rFonts w:ascii="Verdana" w:hAnsi="Verdana"/>
+                <w:szCs w:val="24"/>
+              </w:rPr>
+              <w:t>Allg. Auswertungen (</w:t>
+            </w:r>
+            <w:r>
+              <w:sym w:font="Wingdings" w:char="F0E0"/>
+            </w:r>
+            <w:r>
+              <w:rPr>
+                <w:rFonts w:ascii="Verdana" w:hAnsi="Verdana"/>
+                <w:szCs w:val="24"/>
+              </w:rPr>
+              <w:t xml:space="preserve"> Pizzen/ Bestellung)</w:t>
             </w:r>
           </w:p>
         </w:tc>
       </w:tr>
       <w:tr>
         <w:trPr>
-          <w:trHeight w:val="300"/>
+          <w:trHeight w:val="256"/>
         </w:trPr>
         <w:tc>
           <w:tcPr>
-            <w:tcW w:w="6946" w:type="dxa"/>
+            <w:tcW w:w="9907" w:type="dxa"/>
             <w:tcBorders>
               <w:top w:val="nil"/>
               <w:left w:val="nil"/>
@@ -3255,65 +3236,52 @@
           </w:tcPr>
           <w:p>
             <w:pPr>
-              <w:overflowPunct/>
-              <w:autoSpaceDE/>
-              <w:autoSpaceDN/>
-              <w:adjustRightInd/>
-              <w:ind w:left="0"/>
-              <w:textAlignment w:val="auto"/>
-              <w:rPr>
-                <w:rFonts w:ascii="Calibri" w:hAnsi="Calibri" w:cs="Calibri"/>
-                <w:color w:val="000000"/>
-                <w:sz w:val="22"/>
-                <w:szCs w:val="22"/>
-              </w:rPr>
-            </w:pPr>
-            <w:r>
-              <w:rPr>
-                <w:rFonts w:ascii="Calibri" w:hAnsi="Calibri" w:cs="Calibri"/>
-                <w:color w:val="000000"/>
-                <w:sz w:val="22"/>
-                <w:szCs w:val="22"/>
+              <w:pStyle w:val="Listenabsatz"/>
+              <w:numPr>
+                <w:ilvl w:val="0"/>
+                <w:numId w:val="13"/>
+              </w:numPr>
+              <w:rPr>
+                <w:rFonts w:ascii="Verdana" w:hAnsi="Verdana"/>
+                <w:szCs w:val="24"/>
+              </w:rPr>
+            </w:pPr>
+            <w:r>
+              <w:rPr>
+                <w:rFonts w:ascii="Verdana" w:hAnsi="Verdana"/>
+                <w:szCs w:val="24"/>
               </w:rPr>
               <w:t xml:space="preserve">MA </w:t>
             </w:r>
             <w:proofErr w:type="spellStart"/>
             <w:r>
               <w:rPr>
-                <w:rFonts w:ascii="Calibri" w:hAnsi="Calibri" w:cs="Calibri"/>
-                <w:color w:val="000000"/>
-                <w:sz w:val="22"/>
-                <w:szCs w:val="22"/>
+                <w:rFonts w:ascii="Verdana" w:hAnsi="Verdana"/>
+                <w:szCs w:val="24"/>
               </w:rPr>
               <w:t>read</w:t>
             </w:r>
             <w:proofErr w:type="spellEnd"/>
             <w:r>
               <w:rPr>
-                <w:rFonts w:ascii="Calibri" w:hAnsi="Calibri" w:cs="Calibri"/>
-                <w:color w:val="000000"/>
-                <w:sz w:val="22"/>
-                <w:szCs w:val="22"/>
+                <w:rFonts w:ascii="Verdana" w:hAnsi="Verdana"/>
+                <w:szCs w:val="24"/>
               </w:rPr>
               <w:t>/</w:t>
             </w:r>
             <w:proofErr w:type="spellStart"/>
             <w:r>
               <w:rPr>
-                <w:rFonts w:ascii="Calibri" w:hAnsi="Calibri" w:cs="Calibri"/>
-                <w:color w:val="000000"/>
-                <w:sz w:val="22"/>
-                <w:szCs w:val="22"/>
+                <w:rFonts w:ascii="Verdana" w:hAnsi="Verdana"/>
+                <w:szCs w:val="24"/>
               </w:rPr>
               <w:t>write</w:t>
             </w:r>
             <w:proofErr w:type="spellEnd"/>
             <w:r>
               <w:rPr>
-                <w:rFonts w:ascii="Calibri" w:hAnsi="Calibri" w:cs="Calibri"/>
-                <w:color w:val="000000"/>
-                <w:sz w:val="22"/>
-                <w:szCs w:val="22"/>
+                <w:rFonts w:ascii="Verdana" w:hAnsi="Verdana"/>
+                <w:szCs w:val="24"/>
               </w:rPr>
               <w:t xml:space="preserve"> Rechtekonzept</w:t>
             </w:r>
@@ -3322,11 +3290,11 @@
       </w:tr>
       <w:tr>
         <w:trPr>
-          <w:trHeight w:val="300"/>
+          <w:trHeight w:val="256"/>
         </w:trPr>
         <w:tc>
           <w:tcPr>
-            <w:tcW w:w="6946" w:type="dxa"/>
+            <w:tcW w:w="9907" w:type="dxa"/>
             <w:tcBorders>
               <w:top w:val="nil"/>
               <w:left w:val="nil"/>
@@ -3340,25 +3308,20 @@
           </w:tcPr>
           <w:p>
             <w:pPr>
-              <w:overflowPunct/>
-              <w:autoSpaceDE/>
-              <w:autoSpaceDN/>
-              <w:adjustRightInd/>
-              <w:ind w:left="0"/>
-              <w:textAlignment w:val="auto"/>
-              <w:rPr>
-                <w:rFonts w:ascii="Calibri" w:hAnsi="Calibri" w:cs="Calibri"/>
-                <w:color w:val="000000"/>
-                <w:sz w:val="22"/>
-                <w:szCs w:val="22"/>
-              </w:rPr>
-            </w:pPr>
-            <w:r>
-              <w:rPr>
-                <w:rFonts w:ascii="Calibri" w:hAnsi="Calibri" w:cs="Calibri"/>
-                <w:color w:val="000000"/>
-                <w:sz w:val="22"/>
-                <w:szCs w:val="22"/>
+              <w:pStyle w:val="Listenabsatz"/>
+              <w:numPr>
+                <w:ilvl w:val="0"/>
+                <w:numId w:val="13"/>
+              </w:numPr>
+              <w:rPr>
+                <w:rFonts w:ascii="Verdana" w:hAnsi="Verdana"/>
+                <w:szCs w:val="24"/>
+              </w:rPr>
+            </w:pPr>
+            <w:r>
+              <w:rPr>
+                <w:rFonts w:ascii="Verdana" w:hAnsi="Verdana"/>
+                <w:szCs w:val="24"/>
               </w:rPr>
               <w:t>Login über freies Textfeld und Passwortabfrage</w:t>
             </w:r>
@@ -3367,11 +3330,11 @@
       </w:tr>
       <w:tr>
         <w:trPr>
-          <w:trHeight w:val="300"/>
+          <w:trHeight w:val="256"/>
         </w:trPr>
         <w:tc>
           <w:tcPr>
-            <w:tcW w:w="6946" w:type="dxa"/>
+            <w:tcW w:w="9907" w:type="dxa"/>
             <w:tcBorders>
               <w:top w:val="nil"/>
               <w:left w:val="nil"/>
@@ -3385,52 +3348,41 @@
           </w:tcPr>
           <w:p>
             <w:pPr>
-              <w:overflowPunct/>
-              <w:autoSpaceDE/>
-              <w:autoSpaceDN/>
-              <w:adjustRightInd/>
-              <w:ind w:left="0"/>
-              <w:textAlignment w:val="auto"/>
-              <w:rPr>
-                <w:rFonts w:ascii="Calibri" w:hAnsi="Calibri" w:cs="Calibri"/>
-                <w:color w:val="000000"/>
-                <w:sz w:val="22"/>
-                <w:szCs w:val="22"/>
-              </w:rPr>
-            </w:pPr>
-            <w:r>
-              <w:rPr>
-                <w:rFonts w:ascii="Calibri" w:hAnsi="Calibri" w:cs="Calibri"/>
-                <w:color w:val="000000"/>
-                <w:sz w:val="22"/>
-                <w:szCs w:val="22"/>
+              <w:pStyle w:val="Listenabsatz"/>
+              <w:numPr>
+                <w:ilvl w:val="0"/>
+                <w:numId w:val="13"/>
+              </w:numPr>
+              <w:rPr>
+                <w:rFonts w:ascii="Verdana" w:hAnsi="Verdana"/>
+                <w:szCs w:val="24"/>
+              </w:rPr>
+            </w:pPr>
+            <w:r>
+              <w:rPr>
+                <w:rFonts w:ascii="Verdana" w:hAnsi="Verdana"/>
+                <w:szCs w:val="24"/>
               </w:rPr>
               <w:t>Bestellbestätigung per</w:t>
             </w:r>
             <w:r>
               <w:rPr>
-                <w:rFonts w:ascii="Calibri" w:hAnsi="Calibri" w:cs="Calibri"/>
-                <w:color w:val="000000"/>
-                <w:sz w:val="22"/>
-                <w:szCs w:val="22"/>
+                <w:rFonts w:ascii="Verdana" w:hAnsi="Verdana"/>
+                <w:szCs w:val="24"/>
               </w:rPr>
               <w:t xml:space="preserve"> email </w:t>
             </w:r>
             <w:r>
               <w:rPr>
-                <w:rFonts w:ascii="Calibri" w:hAnsi="Calibri" w:cs="Calibri"/>
-                <w:color w:val="000000"/>
-                <w:sz w:val="22"/>
-                <w:szCs w:val="22"/>
+                <w:rFonts w:ascii="Verdana" w:hAnsi="Verdana"/>
+                <w:szCs w:val="24"/>
               </w:rPr>
               <w:t xml:space="preserve">falls </w:t>
             </w:r>
             <w:r>
               <w:rPr>
-                <w:rFonts w:ascii="Calibri" w:hAnsi="Calibri" w:cs="Calibri"/>
-                <w:color w:val="000000"/>
-                <w:sz w:val="22"/>
-                <w:szCs w:val="22"/>
+                <w:rFonts w:ascii="Verdana" w:hAnsi="Verdana"/>
+                <w:szCs w:val="24"/>
               </w:rPr>
               <w:t>vorhanden</w:t>
             </w:r>
@@ -3439,11 +3391,11 @@
       </w:tr>
       <w:tr>
         <w:trPr>
-          <w:trHeight w:val="300"/>
+          <w:trHeight w:val="256"/>
         </w:trPr>
         <w:tc>
           <w:tcPr>
-            <w:tcW w:w="6946" w:type="dxa"/>
+            <w:tcW w:w="9907" w:type="dxa"/>
             <w:tcBorders>
               <w:top w:val="nil"/>
               <w:left w:val="nil"/>
@@ -3457,25 +3409,20 @@
           </w:tcPr>
           <w:p>
             <w:pPr>
-              <w:overflowPunct/>
-              <w:autoSpaceDE/>
-              <w:autoSpaceDN/>
-              <w:adjustRightInd/>
-              <w:ind w:left="0"/>
-              <w:textAlignment w:val="auto"/>
-              <w:rPr>
-                <w:rFonts w:ascii="Calibri" w:hAnsi="Calibri" w:cs="Calibri"/>
-                <w:color w:val="000000"/>
-                <w:sz w:val="22"/>
-                <w:szCs w:val="22"/>
-              </w:rPr>
-            </w:pPr>
-            <w:r>
-              <w:rPr>
-                <w:rFonts w:ascii="Calibri" w:hAnsi="Calibri" w:cs="Calibri"/>
-                <w:color w:val="000000"/>
-                <w:sz w:val="22"/>
-                <w:szCs w:val="22"/>
+              <w:pStyle w:val="Listenabsatz"/>
+              <w:numPr>
+                <w:ilvl w:val="0"/>
+                <w:numId w:val="13"/>
+              </w:numPr>
+              <w:rPr>
+                <w:rFonts w:ascii="Verdana" w:hAnsi="Verdana"/>
+                <w:szCs w:val="24"/>
+              </w:rPr>
+            </w:pPr>
+            <w:r>
+              <w:rPr>
+                <w:rFonts w:ascii="Verdana" w:hAnsi="Verdana"/>
+                <w:szCs w:val="24"/>
               </w:rPr>
               <w:t>Weitere Auswertungsmöglichkeiten</w:t>
             </w:r>
@@ -3484,11 +3431,11 @@
       </w:tr>
       <w:tr>
         <w:trPr>
-          <w:trHeight w:val="300"/>
+          <w:trHeight w:val="256"/>
         </w:trPr>
         <w:tc>
           <w:tcPr>
-            <w:tcW w:w="6946" w:type="dxa"/>
+            <w:tcW w:w="9907" w:type="dxa"/>
             <w:tcBorders>
               <w:top w:val="nil"/>
               <w:left w:val="nil"/>
@@ -3502,135 +3449,88 @@
           </w:tcPr>
           <w:p>
             <w:pPr>
-              <w:overflowPunct/>
-              <w:autoSpaceDE/>
-              <w:autoSpaceDN/>
-              <w:adjustRightInd/>
-              <w:ind w:left="0"/>
-              <w:textAlignment w:val="auto"/>
-              <w:rPr>
-                <w:rFonts w:ascii="Calibri" w:hAnsi="Calibri" w:cs="Calibri"/>
-                <w:color w:val="000000"/>
-                <w:sz w:val="22"/>
-                <w:szCs w:val="22"/>
-              </w:rPr>
-            </w:pPr>
-            <w:r>
-              <w:rPr>
-                <w:rFonts w:ascii="Calibri" w:hAnsi="Calibri" w:cs="Calibri"/>
-                <w:color w:val="000000"/>
-                <w:sz w:val="22"/>
-                <w:szCs w:val="22"/>
+              <w:pStyle w:val="Listenabsatz"/>
+              <w:numPr>
+                <w:ilvl w:val="0"/>
+                <w:numId w:val="13"/>
+              </w:numPr>
+              <w:rPr>
+                <w:rFonts w:ascii="Verdana" w:hAnsi="Verdana"/>
+                <w:szCs w:val="24"/>
+              </w:rPr>
+            </w:pPr>
+            <w:r>
+              <w:rPr>
+                <w:rFonts w:ascii="Verdana" w:hAnsi="Verdana"/>
+                <w:szCs w:val="24"/>
               </w:rPr>
               <w:t>View U</w:t>
             </w:r>
             <w:r>
               <w:rPr>
-                <w:rFonts w:ascii="Calibri" w:hAnsi="Calibri" w:cs="Calibri"/>
-                <w:color w:val="000000"/>
-                <w:sz w:val="22"/>
-                <w:szCs w:val="22"/>
+                <w:rFonts w:ascii="Verdana" w:hAnsi="Verdana"/>
+                <w:szCs w:val="24"/>
               </w:rPr>
               <w:t xml:space="preserve">nterstützung </w:t>
             </w:r>
             <w:r>
               <w:rPr>
-                <w:rFonts w:ascii="Calibri" w:hAnsi="Calibri" w:cs="Calibri"/>
-                <w:color w:val="000000"/>
-                <w:sz w:val="22"/>
-                <w:szCs w:val="22"/>
+                <w:rFonts w:ascii="Verdana" w:hAnsi="Verdana"/>
+                <w:szCs w:val="24"/>
               </w:rPr>
               <w:t xml:space="preserve">für Bestellaufnahme von mehreren </w:t>
             </w:r>
             <w:r>
               <w:rPr>
-                <w:rFonts w:ascii="Calibri" w:hAnsi="Calibri" w:cs="Calibri"/>
-                <w:color w:val="000000"/>
-                <w:sz w:val="22"/>
-                <w:szCs w:val="22"/>
+                <w:rFonts w:ascii="Verdana" w:hAnsi="Verdana"/>
+                <w:szCs w:val="24"/>
               </w:rPr>
               <w:t>Pro</w:t>
             </w:r>
             <w:r>
               <w:rPr>
-                <w:rFonts w:ascii="Calibri" w:hAnsi="Calibri" w:cs="Calibri"/>
-                <w:color w:val="000000"/>
-                <w:sz w:val="22"/>
-                <w:szCs w:val="22"/>
+                <w:rFonts w:ascii="Verdana" w:hAnsi="Verdana"/>
+                <w:szCs w:val="24"/>
               </w:rPr>
               <w:t>dukten</w:t>
             </w:r>
             <w:r>
               <w:rPr>
-                <w:rFonts w:ascii="Calibri" w:hAnsi="Calibri" w:cs="Calibri"/>
-                <w:color w:val="000000"/>
-                <w:sz w:val="22"/>
-                <w:szCs w:val="22"/>
+                <w:rFonts w:ascii="Verdana" w:hAnsi="Verdana"/>
+                <w:szCs w:val="24"/>
               </w:rPr>
               <w:t xml:space="preserve"> auf einmal sowie mehrere verschiedene Extras pro Item</w:t>
             </w:r>
           </w:p>
           <w:p>
             <w:pPr>
-              <w:overflowPunct/>
-              <w:autoSpaceDE/>
-              <w:autoSpaceDN/>
-              <w:adjustRightInd/>
-              <w:ind w:left="0"/>
-              <w:textAlignment w:val="auto"/>
-              <w:rPr>
-                <w:rFonts w:ascii="Calibri" w:hAnsi="Calibri" w:cs="Calibri"/>
-                <w:color w:val="000000"/>
-                <w:sz w:val="22"/>
-                <w:szCs w:val="22"/>
-              </w:rPr>
-            </w:pPr>
-            <w:r>
-              <w:rPr>
-                <w:rFonts w:ascii="Calibri" w:hAnsi="Calibri" w:cs="Calibri"/>
-                <w:color w:val="000000"/>
-                <w:sz w:val="22"/>
-                <w:szCs w:val="22"/>
-              </w:rPr>
-              <w:t>(</w:t>
-            </w:r>
-            <w:r>
-              <w:rPr>
-                <w:rFonts w:ascii="Calibri" w:hAnsi="Calibri" w:cs="Calibri"/>
-                <w:color w:val="000000"/>
-                <w:sz w:val="22"/>
-                <w:szCs w:val="22"/>
-              </w:rPr>
-              <w:t xml:space="preserve">Evtl. </w:t>
-            </w:r>
-            <w:r>
-              <w:rPr>
-                <w:rFonts w:ascii="Calibri" w:hAnsi="Calibri" w:cs="Calibri"/>
-                <w:color w:val="000000"/>
-                <w:sz w:val="22"/>
-                <w:szCs w:val="22"/>
-              </w:rPr>
-              <w:t>Lösung durch Warenkorb Implementierung</w:t>
-            </w:r>
-            <w:r>
-              <w:rPr>
-                <w:rFonts w:ascii="Calibri" w:hAnsi="Calibri" w:cs="Calibri"/>
-                <w:color w:val="000000"/>
-                <w:sz w:val="22"/>
-                <w:szCs w:val="22"/>
-              </w:rPr>
-              <w:t>)</w:t>
+              <w:pStyle w:val="Listenabsatz"/>
+              <w:numPr>
+                <w:ilvl w:val="0"/>
+                <w:numId w:val="13"/>
+              </w:numPr>
+              <w:rPr>
+                <w:rFonts w:ascii="Verdana" w:hAnsi="Verdana"/>
+                <w:szCs w:val="24"/>
+              </w:rPr>
+            </w:pPr>
+            <w:r>
+              <w:rPr>
+                <w:rFonts w:ascii="Verdana" w:hAnsi="Verdana"/>
+                <w:szCs w:val="24"/>
+              </w:rPr>
+              <w:t>(Evtl. Lösung durch Warenkorb Implementierung)</w:t>
             </w:r>
           </w:p>
         </w:tc>
       </w:tr>
       <w:tr>
         <w:trPr>
-          <w:trHeight w:val="300"/>
+          <w:trHeight w:val="256"/>
         </w:trPr>
         <w:tc>
           <w:tcPr>
-            <w:tcW w:w="6946" w:type="dxa"/>
+            <w:tcW w:w="9907" w:type="dxa"/>
             <w:tcBorders>
               <w:top w:val="nil"/>
               <w:left w:val="nil"/>
@@ -3644,62 +3544,49 @@
           </w:tcPr>
           <w:p>
             <w:pPr>
-              <w:overflowPunct/>
-              <w:autoSpaceDE/>
-              <w:autoSpaceDN/>
-              <w:adjustRightInd/>
-              <w:ind w:left="0"/>
-              <w:textAlignment w:val="auto"/>
-              <w:rPr>
-                <w:rFonts w:ascii="Calibri" w:hAnsi="Calibri" w:cs="Calibri"/>
-                <w:color w:val="000000"/>
-                <w:sz w:val="22"/>
-                <w:szCs w:val="22"/>
-              </w:rPr>
-            </w:pPr>
-            <w:r>
-              <w:rPr>
-                <w:rFonts w:ascii="Calibri" w:hAnsi="Calibri" w:cs="Calibri"/>
-                <w:color w:val="000000"/>
-                <w:sz w:val="22"/>
-                <w:szCs w:val="22"/>
+              <w:pStyle w:val="Listenabsatz"/>
+              <w:numPr>
+                <w:ilvl w:val="0"/>
+                <w:numId w:val="13"/>
+              </w:numPr>
+              <w:rPr>
+                <w:rFonts w:ascii="Verdana" w:hAnsi="Verdana"/>
+                <w:szCs w:val="24"/>
+              </w:rPr>
+            </w:pPr>
+            <w:r>
+              <w:rPr>
+                <w:rFonts w:ascii="Verdana" w:hAnsi="Verdana"/>
+                <w:szCs w:val="24"/>
               </w:rPr>
               <w:t xml:space="preserve">Optimierung von </w:t>
             </w:r>
             <w:r>
               <w:rPr>
-                <w:rFonts w:ascii="Calibri" w:hAnsi="Calibri" w:cs="Calibri"/>
-                <w:color w:val="000000"/>
-                <w:sz w:val="22"/>
-                <w:szCs w:val="22"/>
+                <w:rFonts w:ascii="Verdana" w:hAnsi="Verdana"/>
+                <w:szCs w:val="24"/>
               </w:rPr>
               <w:t>User Registrierung</w:t>
             </w:r>
             <w:r>
               <w:rPr>
-                <w:rFonts w:ascii="Calibri" w:hAnsi="Calibri" w:cs="Calibri"/>
-                <w:color w:val="000000"/>
-                <w:sz w:val="22"/>
-                <w:szCs w:val="22"/>
+                <w:rFonts w:ascii="Verdana" w:hAnsi="Verdana"/>
+                <w:szCs w:val="24"/>
               </w:rPr>
               <w:t>sformular Error Handling</w:t>
             </w:r>
             <w:r>
               <w:rPr>
-                <w:rFonts w:ascii="Calibri" w:hAnsi="Calibri" w:cs="Calibri"/>
-                <w:color w:val="000000"/>
-                <w:sz w:val="22"/>
-                <w:szCs w:val="22"/>
+                <w:rFonts w:ascii="Verdana" w:hAnsi="Verdana"/>
+                <w:szCs w:val="24"/>
               </w:rPr>
               <w:br/>
               <w:t xml:space="preserve">z.B. </w:t>
             </w:r>
             <w:r>
               <w:rPr>
-                <w:rFonts w:ascii="Calibri" w:hAnsi="Calibri" w:cs="Calibri"/>
-                <w:color w:val="000000"/>
-                <w:sz w:val="22"/>
-                <w:szCs w:val="22"/>
+                <w:rFonts w:ascii="Verdana" w:hAnsi="Verdana"/>
+                <w:szCs w:val="24"/>
               </w:rPr>
               <w:t>check ob Name schon vorhanden</w:t>
             </w:r>
@@ -3708,11 +3595,11 @@
       </w:tr>
       <w:tr>
         <w:trPr>
-          <w:trHeight w:val="300"/>
+          <w:trHeight w:val="256"/>
         </w:trPr>
         <w:tc>
           <w:tcPr>
-            <w:tcW w:w="6946" w:type="dxa"/>
+            <w:tcW w:w="9907" w:type="dxa"/>
             <w:tcBorders>
               <w:top w:val="nil"/>
               <w:left w:val="nil"/>
@@ -3725,25 +3612,20 @@
           </w:tcPr>
           <w:p>
             <w:pPr>
-              <w:overflowPunct/>
-              <w:autoSpaceDE/>
-              <w:autoSpaceDN/>
-              <w:adjustRightInd/>
-              <w:ind w:left="0"/>
-              <w:textAlignment w:val="auto"/>
-              <w:rPr>
-                <w:rFonts w:ascii="Calibri" w:hAnsi="Calibri" w:cs="Calibri"/>
-                <w:color w:val="000000"/>
-                <w:sz w:val="22"/>
-                <w:szCs w:val="22"/>
-              </w:rPr>
-            </w:pPr>
-            <w:r>
-              <w:rPr>
-                <w:rFonts w:ascii="Calibri" w:hAnsi="Calibri" w:cs="Calibri"/>
-                <w:color w:val="000000"/>
-                <w:sz w:val="22"/>
-                <w:szCs w:val="22"/>
+              <w:pStyle w:val="Listenabsatz"/>
+              <w:numPr>
+                <w:ilvl w:val="0"/>
+                <w:numId w:val="13"/>
+              </w:numPr>
+              <w:rPr>
+                <w:rFonts w:ascii="Verdana" w:hAnsi="Verdana"/>
+                <w:szCs w:val="24"/>
+              </w:rPr>
+            </w:pPr>
+            <w:r>
+              <w:rPr>
+                <w:rFonts w:ascii="Verdana" w:hAnsi="Verdana"/>
+                <w:szCs w:val="24"/>
               </w:rPr>
               <w:t>Liefermöglichkeit je nach Kundenentfernung implementieren</w:t>
             </w:r>
@@ -3752,11 +3634,11 @@
       </w:tr>
       <w:tr>
         <w:trPr>
-          <w:trHeight w:val="300"/>
+          <w:trHeight w:val="256"/>
         </w:trPr>
         <w:tc>
           <w:tcPr>
-            <w:tcW w:w="6946" w:type="dxa"/>
+            <w:tcW w:w="9907" w:type="dxa"/>
             <w:tcBorders>
               <w:top w:val="nil"/>
               <w:left w:val="nil"/>
@@ -3769,25 +3651,20 @@
           </w:tcPr>
           <w:p>
             <w:pPr>
-              <w:overflowPunct/>
-              <w:autoSpaceDE/>
-              <w:autoSpaceDN/>
-              <w:adjustRightInd/>
-              <w:ind w:left="0"/>
-              <w:textAlignment w:val="auto"/>
-              <w:rPr>
-                <w:rFonts w:ascii="Calibri" w:hAnsi="Calibri" w:cs="Calibri"/>
-                <w:color w:val="000000"/>
-                <w:sz w:val="22"/>
-                <w:szCs w:val="22"/>
-              </w:rPr>
-            </w:pPr>
-            <w:r>
-              <w:rPr>
-                <w:rFonts w:ascii="Calibri" w:hAnsi="Calibri" w:cs="Calibri"/>
-                <w:color w:val="000000"/>
-                <w:sz w:val="22"/>
-                <w:szCs w:val="22"/>
+              <w:pStyle w:val="Listenabsatz"/>
+              <w:numPr>
+                <w:ilvl w:val="0"/>
+                <w:numId w:val="13"/>
+              </w:numPr>
+              <w:rPr>
+                <w:rFonts w:ascii="Verdana" w:hAnsi="Verdana"/>
+                <w:szCs w:val="24"/>
+              </w:rPr>
+            </w:pPr>
+            <w:r>
+              <w:rPr>
+                <w:rFonts w:ascii="Verdana" w:hAnsi="Verdana"/>
+                <w:szCs w:val="24"/>
               </w:rPr>
               <w:t>Lieferdauerberechnung und View Einbindung implementieren</w:t>
             </w:r>
@@ -3817,6 +3694,13 @@
           <w:szCs w:val="24"/>
         </w:rPr>
       </w:pPr>
+      <w:r>
+        <w:rPr>
+          <w:rFonts w:ascii="Verdana" w:hAnsi="Verdana"/>
+          <w:szCs w:val="24"/>
+        </w:rPr>
+        <w:br w:type="page"/>
+      </w:r>
     </w:p>
     <w:p>
       <w:pPr>
@@ -3824,6 +3708,7 @@
           <w:ilvl w:val="0"/>
           <w:numId w:val="11"/>
         </w:numPr>
+        <w:ind w:left="426" w:hanging="426"/>
         <w:rPr>
           <w:rFonts w:ascii="Verdana" w:hAnsi="Verdana"/>
           <w:b/>
@@ -3836,8 +3721,19 @@
           <w:b/>
           <w:szCs w:val="24"/>
         </w:rPr>
+        <w:lastRenderedPageBreak/>
         <w:t>Risikoanalyse</w:t>
       </w:r>
+    </w:p>
+    <w:p>
+      <w:pPr>
+        <w:ind w:left="426"/>
+        <w:rPr>
+          <w:rFonts w:ascii="Verdana" w:hAnsi="Verdana"/>
+          <w:b/>
+          <w:szCs w:val="24"/>
+        </w:rPr>
+      </w:pPr>
     </w:p>
     <w:tbl>
       <w:tblPr>
@@ -8016,10 +7912,32 @@
     </w:p>
     <w:p>
       <w:pPr>
+        <w:overflowPunct/>
+        <w:autoSpaceDE/>
+        <w:autoSpaceDN/>
+        <w:adjustRightInd/>
+        <w:ind w:left="0"/>
+        <w:textAlignment w:val="auto"/>
+        <w:rPr>
+          <w:rFonts w:ascii="Verdana" w:hAnsi="Verdana"/>
+          <w:szCs w:val="24"/>
+        </w:rPr>
+      </w:pPr>
+      <w:r>
+        <w:rPr>
+          <w:rFonts w:ascii="Verdana" w:hAnsi="Verdana"/>
+          <w:szCs w:val="24"/>
+        </w:rPr>
+        <w:br w:type="page"/>
+      </w:r>
+    </w:p>
+    <w:p>
+      <w:pPr>
         <w:numPr>
           <w:ilvl w:val="0"/>
           <w:numId w:val="11"/>
         </w:numPr>
+        <w:ind w:left="426" w:hanging="426"/>
         <w:rPr>
           <w:rFonts w:ascii="Verdana" w:hAnsi="Verdana"/>
           <w:b/>
@@ -8692,16 +8610,7 @@
                 <w:sz w:val="22"/>
                 <w:szCs w:val="22"/>
               </w:rPr>
-              <w:t xml:space="preserve"> </w:t>
-            </w:r>
-            <w:r>
-              <w:rPr>
-                <w:rFonts w:ascii="Calibri" w:hAnsi="Calibri" w:cs="Calibri"/>
-                <w:color w:val="000000"/>
-                <w:sz w:val="22"/>
-                <w:szCs w:val="22"/>
-              </w:rPr>
-              <w:t>implementiert</w:t>
+              <w:t xml:space="preserve"> implementiert</w:t>
             </w:r>
           </w:p>
           <w:p>
@@ -9379,15 +9288,7 @@
                 <w:sz w:val="18"/>
                 <w:szCs w:val="18"/>
               </w:rPr>
-              <w:t>28</w:t>
-            </w:r>
-            <w:r>
-              <w:rPr>
-                <w:rFonts w:ascii="Verdana" w:hAnsi="Verdana"/>
-                <w:sz w:val="18"/>
-                <w:szCs w:val="18"/>
-              </w:rPr>
-              <w:t>.11.2016</w:t>
+              <w:t>28.11.2016</w:t>
             </w:r>
           </w:p>
         </w:tc>
@@ -9489,15 +9390,7 @@
                 <w:sz w:val="18"/>
                 <w:szCs w:val="18"/>
               </w:rPr>
-              <w:t>29</w:t>
-            </w:r>
-            <w:r>
-              <w:rPr>
-                <w:rFonts w:ascii="Verdana" w:hAnsi="Verdana"/>
-                <w:sz w:val="18"/>
-                <w:szCs w:val="18"/>
-              </w:rPr>
-              <w:t>.11.2016</w:t>
+              <w:t>29.11.2016</w:t>
             </w:r>
           </w:p>
         </w:tc>
@@ -9605,6 +9498,72 @@
                 <w:szCs w:val="18"/>
               </w:rPr>
               <w:t>- Fertigstellung Aufwandsnachweis</w:t>
+            </w:r>
+          </w:p>
+        </w:tc>
+        <w:tc>
+          <w:tcPr>
+            <w:tcW w:w="3297" w:type="dxa"/>
+          </w:tcPr>
+          <w:p>
+            <w:pPr>
+              <w:ind w:left="0"/>
+              <w:rPr>
+                <w:rFonts w:ascii="Verdana" w:hAnsi="Verdana"/>
+                <w:sz w:val="18"/>
+                <w:szCs w:val="18"/>
+              </w:rPr>
+            </w:pPr>
+          </w:p>
+        </w:tc>
+      </w:tr>
+      <w:tr>
+        <w:trPr>
+          <w:trHeight w:val="493"/>
+        </w:trPr>
+        <w:tc>
+          <w:tcPr>
+            <w:tcW w:w="1952" w:type="dxa"/>
+          </w:tcPr>
+          <w:p>
+            <w:pPr>
+              <w:ind w:left="0"/>
+              <w:rPr>
+                <w:rFonts w:ascii="Verdana" w:hAnsi="Verdana"/>
+                <w:sz w:val="18"/>
+                <w:szCs w:val="18"/>
+              </w:rPr>
+            </w:pPr>
+            <w:r>
+              <w:rPr>
+                <w:rFonts w:ascii="Verdana" w:hAnsi="Verdana"/>
+                <w:sz w:val="18"/>
+                <w:szCs w:val="18"/>
+              </w:rPr>
+              <w:t>01.12.2016</w:t>
+            </w:r>
+          </w:p>
+        </w:tc>
+        <w:tc>
+          <w:tcPr>
+            <w:tcW w:w="3827" w:type="dxa"/>
+          </w:tcPr>
+          <w:p>
+            <w:pPr>
+              <w:ind w:left="0"/>
+              <w:rPr>
+                <w:rFonts w:ascii="Verdana" w:hAnsi="Verdana"/>
+                <w:sz w:val="18"/>
+                <w:szCs w:val="18"/>
+              </w:rPr>
+            </w:pPr>
+            <w:r>
+              <w:rPr>
+                <w:rFonts w:ascii="Verdana" w:hAnsi="Verdana"/>
+                <w:sz w:val="18"/>
+                <w:szCs w:val="18"/>
+              </w:rPr>
+              <w:t>- Überarbeitung von Lastenheft &amp; Statusbericht</w:t>
             </w:r>
           </w:p>
         </w:tc>
@@ -9750,7 +9709,7 @@
             </wp:anchor>
           </w:drawing>
         </mc:Choice>
-        <mc:Fallback xmlns:mv="urn:schemas-microsoft-com:mac:vml" xmlns:mo="http://schemas.microsoft.com/office/mac/office/2008/main">
+        <mc:Fallback xmlns:mo="http://schemas.microsoft.com/office/mac/office/2008/main" xmlns:mv="urn:schemas-microsoft-com:mac:vml">
           <w:pict>
             <v:line w14:anchorId="2C7C187D" id="Line 3" o:spid="_x0000_s1026" style="position:absolute;z-index:251657728;visibility:visible;mso-wrap-style:square;mso-width-percent:0;mso-height-percent:0;mso-wrap-distance-left:9pt;mso-wrap-distance-top:0;mso-wrap-distance-right:9pt;mso-wrap-distance-bottom:0;mso-position-horizontal:absolute;mso-position-horizontal-relative:text;mso-position-vertical:absolute;mso-position-vertical-relative:text;mso-width-percent:0;mso-height-percent:0;mso-width-relative:page;mso-height-relative:page" from="-1.5pt,-2.4pt" to="471.6pt,-2.4pt" o:gfxdata="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" strokeweight=".5pt"/>
           </w:pict>
@@ -9850,7 +9809,7 @@
         <w:sz w:val="14"/>
         <w:szCs w:val="14"/>
       </w:rPr>
-      <w:t>3</w:t>
+      <w:t>4</w:t>
     </w:r>
     <w:r>
       <w:rPr>
@@ -9922,7 +9881,7 @@
         <w:sz w:val="14"/>
         <w:szCs w:val="14"/>
       </w:rPr>
-      <w:t>3</w:t>
+      <w:t>4</w:t>
     </w:r>
     <w:r>
       <w:rPr>
@@ -10472,6 +10431,119 @@
     </w:lvl>
   </w:abstractNum>
   <w:abstractNum w:abstractNumId="3" w15:restartNumberingAfterBreak="0">
+    <w:nsid w:val="3A691B54"/>
+    <w:multiLevelType w:val="hybridMultilevel"/>
+    <w:tmpl w:val="52DE72CC"/>
+    <w:lvl w:ilvl="0" w:tplc="04070001">
+      <w:start w:val="1"/>
+      <w:numFmt w:val="bullet"/>
+      <w:lvlText w:val=""/>
+      <w:lvlJc w:val="left"/>
+      <w:pPr>
+        <w:ind w:left="720" w:hanging="360"/>
+      </w:pPr>
+      <w:rPr>
+        <w:rFonts w:ascii="Symbol" w:hAnsi="Symbol" w:hint="default"/>
+      </w:rPr>
+    </w:lvl>
+    <w:lvl w:ilvl="1" w:tplc="04070003" w:tentative="1">
+      <w:start w:val="1"/>
+      <w:numFmt w:val="bullet"/>
+      <w:lvlText w:val="o"/>
+      <w:lvlJc w:val="left"/>
+      <w:pPr>
+        <w:ind w:left="1440" w:hanging="360"/>
+      </w:pPr>
+      <w:rPr>
+        <w:rFonts w:ascii="Courier New" w:hAnsi="Courier New" w:cs="Courier New" w:hint="default"/>
+      </w:rPr>
+    </w:lvl>
+    <w:lvl w:ilvl="2" w:tplc="04070005" w:tentative="1">
+      <w:start w:val="1"/>
+      <w:numFmt w:val="bullet"/>
+      <w:lvlText w:val=""/>
+      <w:lvlJc w:val="left"/>
+      <w:pPr>
+        <w:ind w:left="2160" w:hanging="360"/>
+      </w:pPr>
+      <w:rPr>
+        <w:rFonts w:ascii="Wingdings" w:hAnsi="Wingdings" w:hint="default"/>
+      </w:rPr>
+    </w:lvl>
+    <w:lvl w:ilvl="3" w:tplc="04070001" w:tentative="1">
+      <w:start w:val="1"/>
+      <w:numFmt w:val="bullet"/>
+      <w:lvlText w:val=""/>
+      <w:lvlJc w:val="left"/>
+      <w:pPr>
+        <w:ind w:left="2880" w:hanging="360"/>
+      </w:pPr>
+      <w:rPr>
+        <w:rFonts w:ascii="Symbol" w:hAnsi="Symbol" w:hint="default"/>
+      </w:rPr>
+    </w:lvl>
+    <w:lvl w:ilvl="4" w:tplc="04070003" w:tentative="1">
+      <w:start w:val="1"/>
+      <w:numFmt w:val="bullet"/>
+      <w:lvlText w:val="o"/>
+      <w:lvlJc w:val="left"/>
+      <w:pPr>
+        <w:ind w:left="3600" w:hanging="360"/>
+      </w:pPr>
+      <w:rPr>
+        <w:rFonts w:ascii="Courier New" w:hAnsi="Courier New" w:cs="Courier New" w:hint="default"/>
+      </w:rPr>
+    </w:lvl>
+    <w:lvl w:ilvl="5" w:tplc="04070005" w:tentative="1">
+      <w:start w:val="1"/>
+      <w:numFmt w:val="bullet"/>
+      <w:lvlText w:val=""/>
+      <w:lvlJc w:val="left"/>
+      <w:pPr>
+        <w:ind w:left="4320" w:hanging="360"/>
+      </w:pPr>
+      <w:rPr>
+        <w:rFonts w:ascii="Wingdings" w:hAnsi="Wingdings" w:hint="default"/>
+      </w:rPr>
+    </w:lvl>
+    <w:lvl w:ilvl="6" w:tplc="04070001" w:tentative="1">
+      <w:start w:val="1"/>
+      <w:numFmt w:val="bullet"/>
+      <w:lvlText w:val=""/>
+      <w:lvlJc w:val="left"/>
+      <w:pPr>
+        <w:ind w:left="5040" w:hanging="360"/>
+      </w:pPr>
+      <w:rPr>
+        <w:rFonts w:ascii="Symbol" w:hAnsi="Symbol" w:hint="default"/>
+      </w:rPr>
+    </w:lvl>
+    <w:lvl w:ilvl="7" w:tplc="04070003" w:tentative="1">
+      <w:start w:val="1"/>
+      <w:numFmt w:val="bullet"/>
+      <w:lvlText w:val="o"/>
+      <w:lvlJc w:val="left"/>
+      <w:pPr>
+        <w:ind w:left="5760" w:hanging="360"/>
+      </w:pPr>
+      <w:rPr>
+        <w:rFonts w:ascii="Courier New" w:hAnsi="Courier New" w:cs="Courier New" w:hint="default"/>
+      </w:rPr>
+    </w:lvl>
+    <w:lvl w:ilvl="8" w:tplc="04070005" w:tentative="1">
+      <w:start w:val="1"/>
+      <w:numFmt w:val="bullet"/>
+      <w:lvlText w:val=""/>
+      <w:lvlJc w:val="left"/>
+      <w:pPr>
+        <w:ind w:left="6480" w:hanging="360"/>
+      </w:pPr>
+      <w:rPr>
+        <w:rFonts w:ascii="Wingdings" w:hAnsi="Wingdings" w:hint="default"/>
+      </w:rPr>
+    </w:lvl>
+  </w:abstractNum>
+  <w:abstractNum w:abstractNumId="4" w15:restartNumberingAfterBreak="0">
     <w:nsid w:val="43154EA9"/>
     <w:multiLevelType w:val="hybridMultilevel"/>
     <w:tmpl w:val="3EA812E0"/>
@@ -10560,7 +10632,7 @@
       </w:pPr>
     </w:lvl>
   </w:abstractNum>
-  <w:abstractNum w:abstractNumId="4" w15:restartNumberingAfterBreak="0">
+  <w:abstractNum w:abstractNumId="5" w15:restartNumberingAfterBreak="0">
     <w:nsid w:val="47ED02E4"/>
     <w:multiLevelType w:val="hybridMultilevel"/>
     <w:tmpl w:val="C5BC611E"/>
@@ -10673,7 +10745,7 @@
       </w:rPr>
     </w:lvl>
   </w:abstractNum>
-  <w:abstractNum w:abstractNumId="5" w15:restartNumberingAfterBreak="0">
+  <w:abstractNum w:abstractNumId="6" w15:restartNumberingAfterBreak="0">
     <w:nsid w:val="49E401E7"/>
     <w:multiLevelType w:val="multilevel"/>
     <w:tmpl w:val="5678CCE2"/>
@@ -10813,7 +10885,7 @@
       </w:rPr>
     </w:lvl>
   </w:abstractNum>
-  <w:abstractNum w:abstractNumId="6" w15:restartNumberingAfterBreak="0">
+  <w:abstractNum w:abstractNumId="7" w15:restartNumberingAfterBreak="0">
     <w:nsid w:val="4A294DF0"/>
     <w:multiLevelType w:val="hybridMultilevel"/>
     <w:tmpl w:val="728E0AAA"/>
@@ -10925,7 +10997,7 @@
       </w:rPr>
     </w:lvl>
   </w:abstractNum>
-  <w:abstractNum w:abstractNumId="7" w15:restartNumberingAfterBreak="0">
+  <w:abstractNum w:abstractNumId="8" w15:restartNumberingAfterBreak="0">
     <w:nsid w:val="513D681E"/>
     <w:multiLevelType w:val="hybridMultilevel"/>
     <w:tmpl w:val="24D0A146"/>
@@ -11038,7 +11110,7 @@
       </w:rPr>
     </w:lvl>
   </w:abstractNum>
-  <w:abstractNum w:abstractNumId="8" w15:restartNumberingAfterBreak="0">
+  <w:abstractNum w:abstractNumId="9" w15:restartNumberingAfterBreak="0">
     <w:nsid w:val="53F36825"/>
     <w:multiLevelType w:val="multilevel"/>
     <w:tmpl w:val="3D6A8AF4"/>
@@ -11178,7 +11250,7 @@
       </w:rPr>
     </w:lvl>
   </w:abstractNum>
-  <w:abstractNum w:abstractNumId="9" w15:restartNumberingAfterBreak="0">
+  <w:abstractNum w:abstractNumId="10" w15:restartNumberingAfterBreak="0">
     <w:nsid w:val="6FDB7B0C"/>
     <w:multiLevelType w:val="multilevel"/>
     <w:tmpl w:val="2B06DCA2"/>
@@ -11318,7 +11390,7 @@
       </w:rPr>
     </w:lvl>
   </w:abstractNum>
-  <w:abstractNum w:abstractNumId="10" w15:restartNumberingAfterBreak="0">
+  <w:abstractNum w:abstractNumId="11" w15:restartNumberingAfterBreak="0">
     <w:nsid w:val="70CF179F"/>
     <w:multiLevelType w:val="multilevel"/>
     <w:tmpl w:val="4164EDF6"/>
@@ -11458,7 +11530,7 @@
       </w:rPr>
     </w:lvl>
   </w:abstractNum>
-  <w:abstractNum w:abstractNumId="11" w15:restartNumberingAfterBreak="0">
+  <w:abstractNum w:abstractNumId="12" w15:restartNumberingAfterBreak="0">
     <w:nsid w:val="7A2D6A0D"/>
     <w:multiLevelType w:val="multilevel"/>
     <w:tmpl w:val="A322B866"/>
@@ -11599,13 +11671,13 @@
     </w:lvl>
   </w:abstractNum>
   <w:num w:numId="1">
-    <w:abstractNumId w:val="11"/>
+    <w:abstractNumId w:val="12"/>
   </w:num>
   <w:num w:numId="2">
-    <w:abstractNumId w:val="9"/>
+    <w:abstractNumId w:val="10"/>
   </w:num>
   <w:num w:numId="3">
-    <w:abstractNumId w:val="8"/>
+    <w:abstractNumId w:val="9"/>
   </w:num>
   <w:num w:numId="4">
     <w:abstractNumId w:val="2"/>
@@ -11614,25 +11686,28 @@
     <w:abstractNumId w:val="1"/>
   </w:num>
   <w:num w:numId="6">
-    <w:abstractNumId w:val="10"/>
+    <w:abstractNumId w:val="11"/>
   </w:num>
   <w:num w:numId="7">
-    <w:abstractNumId w:val="5"/>
+    <w:abstractNumId w:val="6"/>
   </w:num>
   <w:num w:numId="8">
     <w:abstractNumId w:val="0"/>
   </w:num>
   <w:num w:numId="9">
-    <w:abstractNumId w:val="6"/>
+    <w:abstractNumId w:val="7"/>
   </w:num>
   <w:num w:numId="10">
-    <w:abstractNumId w:val="7"/>
+    <w:abstractNumId w:val="8"/>
   </w:num>
   <w:num w:numId="11">
-    <w:abstractNumId w:val="3"/>
+    <w:abstractNumId w:val="4"/>
   </w:num>
   <w:num w:numId="12">
-    <w:abstractNumId w:val="4"/>
+    <w:abstractNumId w:val="5"/>
+  </w:num>
+  <w:num w:numId="13">
+    <w:abstractNumId w:val="3"/>
   </w:num>
 </w:numbering>
 </file>
@@ -12045,6 +12120,17 @@
       <w:szCs w:val="16"/>
     </w:rPr>
   </w:style>
+  <w:style w:type="paragraph" w:styleId="Listenabsatz">
+    <w:name w:val="List Paragraph"/>
+    <w:basedOn w:val="Standard"/>
+    <w:uiPriority w:val="34"/>
+    <w:qFormat/>
+    <w:rsid w:val="0084064F"/>
+    <w:pPr>
+      <w:ind w:left="720"/>
+      <w:contextualSpacing/>
+    </w:pPr>
+  </w:style>
 </w:styles>
 </file>
 
@@ -12314,7 +12400,7 @@
 </file>
 
 <file path=customXml/itemProps1.xml><?xml version="1.0" encoding="utf-8"?>
-<ds:datastoreItem xmlns:ds="http://schemas.openxmlformats.org/officeDocument/2006/customXml" ds:itemID="{1178B645-62E6-44AC-9165-168254A66A0A}">
+<ds:datastoreItem xmlns:ds="http://schemas.openxmlformats.org/officeDocument/2006/customXml" ds:itemID="{C6A2BDBC-160D-4FF1-AD54-0678C6A24662}">
   <ds:schemaRefs>
     <ds:schemaRef ds:uri="http://schemas.openxmlformats.org/officeDocument/2006/bibliography"/>
   </ds:schemaRefs>

</xml_diff>

<commit_message>
optimized JS for extra checkboxes
</commit_message>
<xml_diff>
--- a/doc/base/Statusberichtv0.5__V3.docx
+++ b/doc/base/Statusberichtv0.5__V3.docx
@@ -3077,8 +3077,6 @@
         </w:rPr>
         <w:t xml:space="preserve">len Anforderungen zu gewährleisten. </w:t>
       </w:r>
-      <w:bookmarkStart w:id="0" w:name="_GoBack"/>
-      <w:bookmarkEnd w:id="0"/>
     </w:p>
     <w:p>
       <w:pPr>
@@ -9565,6 +9563,44 @@
               </w:rPr>
               <w:t>- Überarbeitung von Lastenheft &amp; Statusbericht</w:t>
             </w:r>
+          </w:p>
+          <w:p>
+            <w:pPr>
+              <w:ind w:left="0"/>
+              <w:rPr>
+                <w:rFonts w:ascii="Verdana" w:hAnsi="Verdana"/>
+                <w:sz w:val="18"/>
+                <w:szCs w:val="18"/>
+              </w:rPr>
+            </w:pPr>
+            <w:r>
+              <w:rPr>
+                <w:rFonts w:ascii="Verdana" w:hAnsi="Verdana"/>
+                <w:sz w:val="18"/>
+                <w:szCs w:val="18"/>
+              </w:rPr>
+              <w:t xml:space="preserve">- Anpassung der View für die </w:t>
+            </w:r>
+          </w:p>
+          <w:p>
+            <w:pPr>
+              <w:ind w:left="0"/>
+              <w:rPr>
+                <w:rFonts w:ascii="Verdana" w:hAnsi="Verdana"/>
+                <w:sz w:val="18"/>
+                <w:szCs w:val="18"/>
+              </w:rPr>
+            </w:pPr>
+            <w:r>
+              <w:rPr>
+                <w:rFonts w:ascii="Verdana" w:hAnsi="Verdana"/>
+                <w:sz w:val="18"/>
+                <w:szCs w:val="18"/>
+              </w:rPr>
+              <w:t>Extra-Auswahl</w:t>
+            </w:r>
+            <w:bookmarkStart w:id="0" w:name="_GoBack"/>
+            <w:bookmarkEnd w:id="0"/>
           </w:p>
         </w:tc>
         <w:tc>
@@ -9709,7 +9745,7 @@
             </wp:anchor>
           </w:drawing>
         </mc:Choice>
-        <mc:Fallback xmlns:mo="http://schemas.microsoft.com/office/mac/office/2008/main" xmlns:mv="urn:schemas-microsoft-com:mac:vml">
+        <mc:Fallback xmlns:mv="urn:schemas-microsoft-com:mac:vml" xmlns:mo="http://schemas.microsoft.com/office/mac/office/2008/main">
           <w:pict>
             <v:line w14:anchorId="2C7C187D" id="Line 3" o:spid="_x0000_s1026" style="position:absolute;z-index:251657728;visibility:visible;mso-wrap-style:square;mso-width-percent:0;mso-height-percent:0;mso-wrap-distance-left:9pt;mso-wrap-distance-top:0;mso-wrap-distance-right:9pt;mso-wrap-distance-bottom:0;mso-position-horizontal:absolute;mso-position-horizontal-relative:text;mso-position-vertical:absolute;mso-position-vertical-relative:text;mso-width-percent:0;mso-height-percent:0;mso-width-relative:page;mso-height-relative:page" from="-1.5pt,-2.4pt" to="471.6pt,-2.4pt" o:gfxdata="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" strokeweight=".5pt"/>
           </w:pict>
@@ -12400,7 +12436,7 @@
 </file>
 
 <file path=customXml/itemProps1.xml><?xml version="1.0" encoding="utf-8"?>
-<ds:datastoreItem xmlns:ds="http://schemas.openxmlformats.org/officeDocument/2006/customXml" ds:itemID="{C6A2BDBC-160D-4FF1-AD54-0678C6A24662}">
+<ds:datastoreItem xmlns:ds="http://schemas.openxmlformats.org/officeDocument/2006/customXml" ds:itemID="{0B4DD200-3EEC-48FA-83BE-D17CAE19F66E}">
   <ds:schemaRefs>
     <ds:schemaRef ds:uri="http://schemas.openxmlformats.org/officeDocument/2006/bibliography"/>
   </ds:schemaRefs>

</xml_diff>